<commit_message>
added some random ch
</commit_message>
<xml_diff>
--- a/final report .docx
+++ b/final report .docx
@@ -5,7 +5,6 @@
     <w:p>
       <w:pPr>
         <w:rPr>
-          <w:rFonts w:hint="eastAsia"/>
           <w:lang w:val="en-US"/>
         </w:rPr>
       </w:pPr>
@@ -45,6 +44,33 @@
           <w:lang w:val="en-US"/>
         </w:rPr>
         <w:t xml:space="preserve">if the neighborhood I lived in was secure enough. Thus, I started working on this project and trying to learn more about the crime in Toronto by analyzing the data provided by the Toronto police from 2014 to 2019. </w:t>
+      </w:r>
+    </w:p>
+    <w:p>
+      <w:pPr>
+        <w:rPr>
+          <w:lang w:val="en-US"/>
+        </w:rPr>
+      </w:pPr>
+    </w:p>
+    <w:p>
+      <w:pPr>
+        <w:rPr>
+          <w:lang w:val="en-US"/>
+        </w:rPr>
+      </w:pPr>
+    </w:p>
+    <w:p>
+      <w:pPr>
+        <w:rPr>
+          <w:lang w:val="en-US"/>
+        </w:rPr>
+      </w:pPr>
+      <w:r>
+        <w:rPr>
+          <w:lang w:val="en-US"/>
+        </w:rPr>
+        <w:t>Sdsdsdksjdksjds dfsdfsdfsfsf</w:t>
       </w:r>
     </w:p>
     <w:sectPr>

</xml_diff>